<commit_message>
bestaand onderzoek ii af
</commit_message>
<xml_diff>
--- a/docs/mandaat_versie_10.docx
+++ b/docs/mandaat_versie_10.docx
@@ -8849,8 +8849,7 @@
         </w:rPr>
         <w:t>kernel</w:t>
       </w:r>
-      <w:bookmarkStart w:id="23" w:name="_GoBack"/>
-      <w:bookmarkEnd w:id="23"/>
+      <w:proofErr w:type="spellEnd"/>
       <w:r>
         <w:rPr>
           <w:rStyle w:val="SubtleEmphasis"/>
@@ -8861,9 +8860,8 @@
           <w:sz w:val="24"/>
           <w:szCs w:val="24"/>
         </w:rPr>
-        <w:t>functie</w:t>
-      </w:r>
-      <w:proofErr w:type="spellEnd"/>
+        <w:t xml:space="preserve"> methode</w:t>
+      </w:r>
       <w:r>
         <w:rPr>
           <w:rStyle w:val="SubtleEmphasis"/>
@@ -8875,6 +8873,254 @@
           <w:szCs w:val="24"/>
         </w:rPr>
         <w:t xml:space="preserve"> worden gebruikt. </w:t>
+      </w:r>
+      <w:r>
+        <w:rPr>
+          <w:rStyle w:val="SubtleEmphasis"/>
+          <w:rFonts w:ascii="Times New Roman" w:hAnsi="Times New Roman" w:cs="Times New Roman"/>
+          <w:i w:val="0"/>
+          <w:iCs w:val="0"/>
+          <w:color w:val="auto"/>
+          <w:sz w:val="24"/>
+          <w:szCs w:val="24"/>
+        </w:rPr>
+        <w:t xml:space="preserve">Een </w:t>
+      </w:r>
+      <w:proofErr w:type="spellStart"/>
+      <w:r>
+        <w:rPr>
+          <w:rStyle w:val="SubtleEmphasis"/>
+          <w:rFonts w:ascii="Times New Roman" w:hAnsi="Times New Roman" w:cs="Times New Roman"/>
+          <w:i w:val="0"/>
+          <w:iCs w:val="0"/>
+          <w:color w:val="auto"/>
+          <w:sz w:val="24"/>
+          <w:szCs w:val="24"/>
+        </w:rPr>
+        <w:t>kernel</w:t>
+      </w:r>
+      <w:proofErr w:type="spellEnd"/>
+      <w:r>
+        <w:rPr>
+          <w:rStyle w:val="SubtleEmphasis"/>
+          <w:rFonts w:ascii="Times New Roman" w:hAnsi="Times New Roman" w:cs="Times New Roman"/>
+          <w:i w:val="0"/>
+          <w:iCs w:val="0"/>
+          <w:color w:val="auto"/>
+          <w:sz w:val="24"/>
+          <w:szCs w:val="24"/>
+        </w:rPr>
+        <w:t xml:space="preserve"> methode</w:t>
+      </w:r>
+      <w:r>
+        <w:rPr>
+          <w:rStyle w:val="SubtleEmphasis"/>
+          <w:rFonts w:ascii="Times New Roman" w:hAnsi="Times New Roman" w:cs="Times New Roman"/>
+          <w:i w:val="0"/>
+          <w:iCs w:val="0"/>
+          <w:color w:val="auto"/>
+          <w:sz w:val="24"/>
+          <w:szCs w:val="24"/>
+        </w:rPr>
+        <w:t xml:space="preserve"> wordt gebruikt om </w:t>
+      </w:r>
+      <w:r>
+        <w:rPr>
+          <w:rStyle w:val="SubtleEmphasis"/>
+          <w:rFonts w:ascii="Times New Roman" w:hAnsi="Times New Roman" w:cs="Times New Roman"/>
+          <w:i w:val="0"/>
+          <w:iCs w:val="0"/>
+          <w:color w:val="auto"/>
+          <w:sz w:val="24"/>
+          <w:szCs w:val="24"/>
+        </w:rPr>
+        <w:t xml:space="preserve">problemen die </w:t>
+      </w:r>
+      <w:r>
+        <w:rPr>
+          <w:rStyle w:val="SubtleEmphasis"/>
+          <w:rFonts w:ascii="Times New Roman" w:hAnsi="Times New Roman" w:cs="Times New Roman"/>
+          <w:i w:val="0"/>
+          <w:iCs w:val="0"/>
+          <w:color w:val="auto"/>
+          <w:sz w:val="24"/>
+          <w:szCs w:val="24"/>
+        </w:rPr>
+        <w:t xml:space="preserve">niet-lineair </w:t>
+      </w:r>
+      <w:r>
+        <w:rPr>
+          <w:rStyle w:val="SubtleEmphasis"/>
+          <w:rFonts w:ascii="Times New Roman" w:hAnsi="Times New Roman" w:cs="Times New Roman"/>
+          <w:i w:val="0"/>
+          <w:iCs w:val="0"/>
+          <w:color w:val="auto"/>
+          <w:sz w:val="24"/>
+          <w:szCs w:val="24"/>
+        </w:rPr>
+        <w:t xml:space="preserve">zijn met een lineair classificatie. De data die daarvoor wordt gebruikt, wordt dan in een hogere dimensie gebracht en uitgescheiden. </w:t>
+      </w:r>
+      <w:r>
+        <w:rPr>
+          <w:rStyle w:val="SubtleEmphasis"/>
+          <w:rFonts w:ascii="Times New Roman" w:hAnsi="Times New Roman" w:cs="Times New Roman"/>
+          <w:i w:val="0"/>
+          <w:iCs w:val="0"/>
+          <w:color w:val="auto"/>
+          <w:sz w:val="24"/>
+          <w:szCs w:val="24"/>
+        </w:rPr>
+        <w:t xml:space="preserve">In dit wetenschappelijke onderzoek worden de lineair </w:t>
+      </w:r>
+      <w:proofErr w:type="spellStart"/>
+      <w:r>
+        <w:rPr>
+          <w:rStyle w:val="SubtleEmphasis"/>
+          <w:rFonts w:ascii="Times New Roman" w:hAnsi="Times New Roman" w:cs="Times New Roman"/>
+          <w:i w:val="0"/>
+          <w:iCs w:val="0"/>
+          <w:color w:val="auto"/>
+          <w:sz w:val="24"/>
+          <w:szCs w:val="24"/>
+        </w:rPr>
+        <w:t>kernel</w:t>
+      </w:r>
+      <w:proofErr w:type="spellEnd"/>
+      <w:r>
+        <w:rPr>
+          <w:rStyle w:val="SubtleEmphasis"/>
+          <w:rFonts w:ascii="Times New Roman" w:hAnsi="Times New Roman" w:cs="Times New Roman"/>
+          <w:i w:val="0"/>
+          <w:iCs w:val="0"/>
+          <w:color w:val="auto"/>
+          <w:sz w:val="24"/>
+          <w:szCs w:val="24"/>
+        </w:rPr>
+        <w:t xml:space="preserve"> en RBF (</w:t>
+      </w:r>
+      <w:proofErr w:type="spellStart"/>
+      <w:r>
+        <w:rPr>
+          <w:rStyle w:val="SubtleEmphasis"/>
+          <w:rFonts w:ascii="Times New Roman" w:hAnsi="Times New Roman" w:cs="Times New Roman"/>
+          <w:i w:val="0"/>
+          <w:iCs w:val="0"/>
+          <w:color w:val="auto"/>
+          <w:sz w:val="24"/>
+          <w:szCs w:val="24"/>
+        </w:rPr>
+        <w:t>Radial</w:t>
+      </w:r>
+      <w:proofErr w:type="spellEnd"/>
+      <w:r>
+        <w:rPr>
+          <w:rStyle w:val="SubtleEmphasis"/>
+          <w:rFonts w:ascii="Times New Roman" w:hAnsi="Times New Roman" w:cs="Times New Roman"/>
+          <w:i w:val="0"/>
+          <w:iCs w:val="0"/>
+          <w:color w:val="auto"/>
+          <w:sz w:val="24"/>
+          <w:szCs w:val="24"/>
+        </w:rPr>
+        <w:t xml:space="preserve"> basis </w:t>
+      </w:r>
+      <w:proofErr w:type="spellStart"/>
+      <w:r>
+        <w:rPr>
+          <w:rStyle w:val="SubtleEmphasis"/>
+          <w:rFonts w:ascii="Times New Roman" w:hAnsi="Times New Roman" w:cs="Times New Roman"/>
+          <w:i w:val="0"/>
+          <w:iCs w:val="0"/>
+          <w:color w:val="auto"/>
+          <w:sz w:val="24"/>
+          <w:szCs w:val="24"/>
+        </w:rPr>
+        <w:t>Function</w:t>
+      </w:r>
+      <w:proofErr w:type="spellEnd"/>
+      <w:r>
+        <w:rPr>
+          <w:rStyle w:val="SubtleEmphasis"/>
+          <w:rFonts w:ascii="Times New Roman" w:hAnsi="Times New Roman" w:cs="Times New Roman"/>
+          <w:i w:val="0"/>
+          <w:iCs w:val="0"/>
+          <w:color w:val="auto"/>
+          <w:sz w:val="24"/>
+          <w:szCs w:val="24"/>
+        </w:rPr>
+        <w:t>)</w:t>
+      </w:r>
+      <w:r>
+        <w:rPr>
+          <w:rStyle w:val="SubtleEmphasis"/>
+          <w:rFonts w:ascii="Times New Roman" w:hAnsi="Times New Roman" w:cs="Times New Roman"/>
+          <w:i w:val="0"/>
+          <w:iCs w:val="0"/>
+          <w:color w:val="auto"/>
+          <w:sz w:val="24"/>
+          <w:szCs w:val="24"/>
+        </w:rPr>
+        <w:t>, die een niet-lineair kerel is,</w:t>
+      </w:r>
+      <w:r>
+        <w:rPr>
+          <w:rStyle w:val="SubtleEmphasis"/>
+          <w:rFonts w:ascii="Times New Roman" w:hAnsi="Times New Roman" w:cs="Times New Roman"/>
+          <w:i w:val="0"/>
+          <w:iCs w:val="0"/>
+          <w:color w:val="auto"/>
+          <w:sz w:val="24"/>
+          <w:szCs w:val="24"/>
+        </w:rPr>
+        <w:t xml:space="preserve"> gebruikt.</w:t>
+      </w:r>
+      <w:r>
+        <w:rPr>
+          <w:rStyle w:val="SubtleEmphasis"/>
+          <w:rFonts w:ascii="Times New Roman" w:hAnsi="Times New Roman" w:cs="Times New Roman"/>
+          <w:i w:val="0"/>
+          <w:iCs w:val="0"/>
+          <w:color w:val="auto"/>
+          <w:sz w:val="24"/>
+          <w:szCs w:val="24"/>
+        </w:rPr>
+        <w:t xml:space="preserve"> RBF wordt gebruikt om groot aantal data </w:t>
+      </w:r>
+      <w:r>
+        <w:rPr>
+          <w:rStyle w:val="SubtleEmphasis"/>
+          <w:rFonts w:ascii="Times New Roman" w:hAnsi="Times New Roman" w:cs="Times New Roman"/>
+          <w:i w:val="0"/>
+          <w:iCs w:val="0"/>
+          <w:color w:val="auto"/>
+          <w:sz w:val="24"/>
+          <w:szCs w:val="24"/>
+        </w:rPr>
+        <w:t xml:space="preserve">te verwerken naar een grafiek </w:t>
+      </w:r>
+      <w:r>
+        <w:rPr>
+          <w:rStyle w:val="SubtleEmphasis"/>
+          <w:rFonts w:ascii="Times New Roman" w:hAnsi="Times New Roman" w:cs="Times New Roman"/>
+          <w:i w:val="0"/>
+          <w:iCs w:val="0"/>
+          <w:color w:val="auto"/>
+          <w:sz w:val="24"/>
+          <w:szCs w:val="24"/>
+        </w:rPr>
+        <w:t>die gladder laat lopen</w:t>
+      </w:r>
+      <w:r>
+        <w:rPr>
+          <w:rStyle w:val="SubtleEmphasis"/>
+          <w:rFonts w:ascii="Times New Roman" w:hAnsi="Times New Roman" w:cs="Times New Roman"/>
+          <w:i w:val="0"/>
+          <w:iCs w:val="0"/>
+          <w:color w:val="auto"/>
+          <w:sz w:val="24"/>
+          <w:szCs w:val="24"/>
+        </w:rPr>
+        <w:t>. Het kan de maximum en de minimumwaarden voorspellen.</w:t>
       </w:r>
     </w:p>
     <w:p>
@@ -8895,16 +9141,530 @@
     </w:p>
     <w:p>
       <w:pPr>
+        <w:pStyle w:val="NoSpacing"/>
         <w:spacing w:line="360" w:lineRule="auto"/>
-        <w:ind w:right="30"/>
-        <w:jc w:val="both"/>
-        <w:rPr>
-          <w:rFonts w:ascii="Times New Roman" w:eastAsia="Times New Roman" w:hAnsi="Times New Roman" w:cs="Times New Roman"/>
-          <w:color w:val="222222"/>
+        <w:jc w:val="center"/>
+        <w:rPr>
+          <w:rStyle w:val="SubtleEmphasis"/>
+          <w:rFonts w:ascii="Times New Roman" w:hAnsi="Times New Roman" w:cs="Times New Roman"/>
+          <w:i w:val="0"/>
+          <w:iCs w:val="0"/>
+          <w:color w:val="auto"/>
           <w:sz w:val="24"/>
           <w:szCs w:val="24"/>
         </w:rPr>
       </w:pPr>
+      <w:r>
+        <w:rPr>
+          <w:rStyle w:val="SubtleEmphasis"/>
+          <w:rFonts w:ascii="Times New Roman" w:hAnsi="Times New Roman" w:cs="Times New Roman"/>
+          <w:i w:val="0"/>
+          <w:iCs w:val="0"/>
+          <w:color w:val="auto"/>
+          <w:sz w:val="24"/>
+          <w:szCs w:val="24"/>
+        </w:rPr>
+        <w:drawing>
+          <wp:inline distT="0" distB="0" distL="0" distR="0" wp14:anchorId="1058BDF1" wp14:editId="377B7CF3">
+            <wp:extent cx="2918713" cy="1592718"/>
+            <wp:effectExtent l="0" t="0" r="0" b="7620"/>
+            <wp:docPr id="9" name="Picture 9"/>
+            <wp:cNvGraphicFramePr>
+              <a:graphicFrameLocks xmlns:a="http://schemas.openxmlformats.org/drawingml/2006/main" noChangeAspect="1"/>
+            </wp:cNvGraphicFramePr>
+            <a:graphic xmlns:a="http://schemas.openxmlformats.org/drawingml/2006/main">
+              <a:graphicData uri="http://schemas.openxmlformats.org/drawingml/2006/picture">
+                <pic:pic xmlns:pic="http://schemas.openxmlformats.org/drawingml/2006/picture">
+                  <pic:nvPicPr>
+                    <pic:cNvPr id="1" name=""/>
+                    <pic:cNvPicPr/>
+                  </pic:nvPicPr>
+                  <pic:blipFill>
+                    <a:blip r:embed="rId13"/>
+                    <a:stretch>
+                      <a:fillRect/>
+                    </a:stretch>
+                  </pic:blipFill>
+                  <pic:spPr>
+                    <a:xfrm>
+                      <a:off x="0" y="0"/>
+                      <a:ext cx="2918713" cy="1592718"/>
+                    </a:xfrm>
+                    <a:prstGeom prst="rect">
+                      <a:avLst/>
+                    </a:prstGeom>
+                  </pic:spPr>
+                </pic:pic>
+              </a:graphicData>
+            </a:graphic>
+          </wp:inline>
+        </w:drawing>
+      </w:r>
+      <w:r>
+        <w:rPr>
+          <w:rStyle w:val="SubtleEmphasis"/>
+          <w:rFonts w:ascii="Times New Roman" w:hAnsi="Times New Roman" w:cs="Times New Roman"/>
+          <w:i w:val="0"/>
+          <w:iCs w:val="0"/>
+          <w:color w:val="auto"/>
+          <w:sz w:val="24"/>
+          <w:szCs w:val="24"/>
+        </w:rPr>
+        <w:drawing>
+          <wp:inline distT="0" distB="0" distL="0" distR="0" wp14:anchorId="3DFF161D" wp14:editId="7E003744">
+            <wp:extent cx="2408129" cy="1676545"/>
+            <wp:effectExtent l="0" t="0" r="0" b="0"/>
+            <wp:docPr id="15" name="Picture 15"/>
+            <wp:cNvGraphicFramePr>
+              <a:graphicFrameLocks xmlns:a="http://schemas.openxmlformats.org/drawingml/2006/main" noChangeAspect="1"/>
+            </wp:cNvGraphicFramePr>
+            <a:graphic xmlns:a="http://schemas.openxmlformats.org/drawingml/2006/main">
+              <a:graphicData uri="http://schemas.openxmlformats.org/drawingml/2006/picture">
+                <pic:pic xmlns:pic="http://schemas.openxmlformats.org/drawingml/2006/picture">
+                  <pic:nvPicPr>
+                    <pic:cNvPr id="1" name=""/>
+                    <pic:cNvPicPr/>
+                  </pic:nvPicPr>
+                  <pic:blipFill>
+                    <a:blip r:embed="rId14"/>
+                    <a:stretch>
+                      <a:fillRect/>
+                    </a:stretch>
+                  </pic:blipFill>
+                  <pic:spPr>
+                    <a:xfrm>
+                      <a:off x="0" y="0"/>
+                      <a:ext cx="2408129" cy="1676545"/>
+                    </a:xfrm>
+                    <a:prstGeom prst="rect">
+                      <a:avLst/>
+                    </a:prstGeom>
+                  </pic:spPr>
+                </pic:pic>
+              </a:graphicData>
+            </a:graphic>
+          </wp:inline>
+        </w:drawing>
+      </w:r>
+    </w:p>
+    <w:p>
+      <w:pPr>
+        <w:pStyle w:val="NoSpacing"/>
+        <w:spacing w:line="360" w:lineRule="auto"/>
+        <w:jc w:val="center"/>
+        <w:rPr>
+          <w:rStyle w:val="SubtleEmphasis"/>
+          <w:rFonts w:ascii="Times New Roman" w:hAnsi="Times New Roman" w:cs="Times New Roman"/>
+        </w:rPr>
+      </w:pPr>
+      <w:r>
+        <w:rPr>
+          <w:rStyle w:val="SubtleEmphasis"/>
+          <w:rFonts w:ascii="Times New Roman" w:hAnsi="Times New Roman" w:cs="Times New Roman"/>
+        </w:rPr>
+        <w:t xml:space="preserve">Fig. 5 Voorbeeld hoe RBF het kan </w:t>
+      </w:r>
+      <w:r>
+        <w:rPr>
+          <w:rStyle w:val="SubtleEmphasis"/>
+          <w:rFonts w:ascii="Times New Roman" w:hAnsi="Times New Roman" w:cs="Times New Roman"/>
+        </w:rPr>
+        <w:t>helpen</w:t>
+      </w:r>
+      <w:r>
+        <w:rPr>
+          <w:rStyle w:val="SubtleEmphasis"/>
+          <w:rFonts w:ascii="Times New Roman" w:hAnsi="Times New Roman" w:cs="Times New Roman"/>
+        </w:rPr>
+        <w:t xml:space="preserve"> met de voorspelling van de waarden.</w:t>
+      </w:r>
+    </w:p>
+    <w:p>
+      <w:pPr>
+        <w:pStyle w:val="NoSpacing"/>
+        <w:spacing w:line="360" w:lineRule="auto"/>
+        <w:rPr>
+          <w:rStyle w:val="SubtleEmphasis"/>
+          <w:rFonts w:ascii="Times New Roman" w:hAnsi="Times New Roman" w:cs="Times New Roman"/>
+          <w:i w:val="0"/>
+          <w:iCs w:val="0"/>
+          <w:color w:val="auto"/>
+          <w:sz w:val="24"/>
+          <w:szCs w:val="24"/>
+        </w:rPr>
+      </w:pPr>
+    </w:p>
+    <w:p>
+      <w:pPr>
+        <w:pStyle w:val="NoSpacing"/>
+        <w:spacing w:line="360" w:lineRule="auto"/>
+        <w:rPr>
+          <w:rStyle w:val="SubtleEmphasis"/>
+          <w:rFonts w:ascii="Times New Roman" w:hAnsi="Times New Roman" w:cs="Times New Roman"/>
+          <w:i w:val="0"/>
+          <w:iCs w:val="0"/>
+          <w:color w:val="auto"/>
+          <w:sz w:val="24"/>
+          <w:szCs w:val="24"/>
+        </w:rPr>
+      </w:pPr>
+      <w:r>
+        <w:rPr>
+          <w:rStyle w:val="SubtleEmphasis"/>
+          <w:rFonts w:ascii="Times New Roman" w:hAnsi="Times New Roman" w:cs="Times New Roman"/>
+          <w:i w:val="0"/>
+          <w:iCs w:val="0"/>
+          <w:color w:val="auto"/>
+          <w:sz w:val="24"/>
+          <w:szCs w:val="24"/>
+        </w:rPr>
+        <w:tab/>
+        <w:t xml:space="preserve">Voor dit </w:t>
+      </w:r>
+      <w:r>
+        <w:rPr>
+          <w:rStyle w:val="SubtleEmphasis"/>
+          <w:rFonts w:ascii="Times New Roman" w:hAnsi="Times New Roman" w:cs="Times New Roman"/>
+          <w:i w:val="0"/>
+          <w:iCs w:val="0"/>
+          <w:color w:val="auto"/>
+          <w:sz w:val="24"/>
+          <w:szCs w:val="24"/>
+        </w:rPr>
+        <w:t xml:space="preserve">wetenschappelijke </w:t>
+      </w:r>
+      <w:r>
+        <w:rPr>
+          <w:rStyle w:val="SubtleEmphasis"/>
+          <w:rFonts w:ascii="Times New Roman" w:hAnsi="Times New Roman" w:cs="Times New Roman"/>
+          <w:i w:val="0"/>
+          <w:iCs w:val="0"/>
+          <w:color w:val="auto"/>
+          <w:sz w:val="24"/>
+          <w:szCs w:val="24"/>
+        </w:rPr>
+        <w:t xml:space="preserve">onderzoek </w:t>
+      </w:r>
+      <w:r>
+        <w:rPr>
+          <w:rStyle w:val="SubtleEmphasis"/>
+          <w:rFonts w:ascii="Times New Roman" w:hAnsi="Times New Roman" w:cs="Times New Roman"/>
+          <w:i w:val="0"/>
+          <w:iCs w:val="0"/>
+          <w:color w:val="auto"/>
+          <w:sz w:val="24"/>
+          <w:szCs w:val="24"/>
+        </w:rPr>
+        <w:t>wordt er een groot deel van een zogenaamd SWELL-</w:t>
+      </w:r>
+      <w:proofErr w:type="gramStart"/>
+      <w:r>
+        <w:rPr>
+          <w:rStyle w:val="SubtleEmphasis"/>
+          <w:rFonts w:ascii="Times New Roman" w:hAnsi="Times New Roman" w:cs="Times New Roman"/>
+          <w:i w:val="0"/>
+          <w:iCs w:val="0"/>
+          <w:color w:val="auto"/>
+          <w:sz w:val="24"/>
+          <w:szCs w:val="24"/>
+        </w:rPr>
+        <w:t>KW dataset</w:t>
+      </w:r>
+      <w:proofErr w:type="gramEnd"/>
+      <w:r>
+        <w:rPr>
+          <w:rStyle w:val="SubtleEmphasis"/>
+          <w:rFonts w:ascii="Times New Roman" w:hAnsi="Times New Roman" w:cs="Times New Roman"/>
+          <w:i w:val="0"/>
+          <w:iCs w:val="0"/>
+          <w:color w:val="auto"/>
+          <w:sz w:val="24"/>
+          <w:szCs w:val="24"/>
+        </w:rPr>
+        <w:t xml:space="preserve"> gegenereerd vanuit de kennis van de medewerkers. </w:t>
+      </w:r>
+      <w:r>
+        <w:rPr>
+          <w:rStyle w:val="SubtleEmphasis"/>
+          <w:rFonts w:ascii="Times New Roman" w:hAnsi="Times New Roman" w:cs="Times New Roman"/>
+          <w:i w:val="0"/>
+          <w:iCs w:val="0"/>
+          <w:color w:val="auto"/>
+          <w:sz w:val="24"/>
+          <w:szCs w:val="24"/>
+        </w:rPr>
+        <w:t xml:space="preserve">Die zijn </w:t>
+      </w:r>
+      <w:r>
+        <w:rPr>
+          <w:rStyle w:val="SubtleEmphasis"/>
+          <w:rFonts w:ascii="Times New Roman" w:hAnsi="Times New Roman" w:cs="Times New Roman"/>
+          <w:i w:val="0"/>
+          <w:iCs w:val="0"/>
+          <w:color w:val="auto"/>
+          <w:sz w:val="24"/>
+          <w:szCs w:val="24"/>
+        </w:rPr>
+        <w:t>gebruikt</w:t>
+      </w:r>
+      <w:r>
+        <w:rPr>
+          <w:rStyle w:val="SubtleEmphasis"/>
+          <w:rFonts w:ascii="Times New Roman" w:hAnsi="Times New Roman" w:cs="Times New Roman"/>
+          <w:i w:val="0"/>
+          <w:iCs w:val="0"/>
+          <w:color w:val="auto"/>
+          <w:sz w:val="24"/>
+          <w:szCs w:val="24"/>
+        </w:rPr>
+        <w:t xml:space="preserve"> voor het </w:t>
+      </w:r>
+      <w:r>
+        <w:rPr>
+          <w:rStyle w:val="SubtleEmphasis"/>
+          <w:rFonts w:ascii="Times New Roman" w:hAnsi="Times New Roman" w:cs="Times New Roman"/>
+          <w:i w:val="0"/>
+          <w:iCs w:val="0"/>
+          <w:color w:val="auto"/>
+          <w:sz w:val="24"/>
+          <w:szCs w:val="24"/>
+        </w:rPr>
+        <w:t xml:space="preserve">ontwikkelen van een stress detectie algoritme. </w:t>
+      </w:r>
+      <w:r>
+        <w:rPr>
+          <w:rStyle w:val="SubtleEmphasis"/>
+          <w:rFonts w:ascii="Times New Roman" w:hAnsi="Times New Roman" w:cs="Times New Roman"/>
+          <w:i w:val="0"/>
+          <w:iCs w:val="0"/>
+          <w:color w:val="auto"/>
+          <w:sz w:val="24"/>
+          <w:szCs w:val="24"/>
+        </w:rPr>
+        <w:t xml:space="preserve">De gegevens worden verzameld van werkende medewerkers ter plekke. Hierbij wordt de stress in een computerlog bijgehouden door de sensoren die zij dragen, gezichtsuitdrukkingen, lichaamshoudingen via de Kinect 3D sensor, HR, HRV en de </w:t>
+      </w:r>
+      <w:proofErr w:type="gramStart"/>
+      <w:r>
+        <w:rPr>
+          <w:rStyle w:val="SubtleEmphasis"/>
+          <w:rFonts w:ascii="Times New Roman" w:hAnsi="Times New Roman" w:cs="Times New Roman"/>
+          <w:i w:val="0"/>
+          <w:iCs w:val="0"/>
+          <w:color w:val="auto"/>
+          <w:sz w:val="24"/>
+          <w:szCs w:val="24"/>
+        </w:rPr>
+        <w:t>ECG-sensoren</w:t>
+      </w:r>
+      <w:proofErr w:type="gramEnd"/>
+      <w:r>
+        <w:rPr>
+          <w:rStyle w:val="SubtleEmphasis"/>
+          <w:rFonts w:ascii="Times New Roman" w:hAnsi="Times New Roman" w:cs="Times New Roman"/>
+          <w:i w:val="0"/>
+          <w:iCs w:val="0"/>
+          <w:color w:val="auto"/>
+          <w:sz w:val="24"/>
+          <w:szCs w:val="24"/>
+        </w:rPr>
+        <w:t xml:space="preserve"> die huidgeleidingsniveau meten.</w:t>
+      </w:r>
+    </w:p>
+    <w:p>
+      <w:pPr>
+        <w:pStyle w:val="NoSpacing"/>
+        <w:spacing w:line="360" w:lineRule="auto"/>
+        <w:rPr>
+          <w:rStyle w:val="SubtleEmphasis"/>
+          <w:rFonts w:ascii="Times New Roman" w:hAnsi="Times New Roman" w:cs="Times New Roman"/>
+          <w:i w:val="0"/>
+          <w:iCs w:val="0"/>
+          <w:color w:val="auto"/>
+          <w:sz w:val="24"/>
+          <w:szCs w:val="24"/>
+        </w:rPr>
+      </w:pPr>
+    </w:p>
+    <w:p>
+      <w:pPr>
+        <w:pStyle w:val="NoSpacing"/>
+        <w:spacing w:line="360" w:lineRule="auto"/>
+        <w:rPr>
+          <w:rFonts w:ascii="Times New Roman" w:hAnsi="Times New Roman" w:cs="Times New Roman"/>
+          <w:sz w:val="24"/>
+          <w:szCs w:val="24"/>
+        </w:rPr>
+      </w:pPr>
+      <w:r>
+        <w:rPr>
+          <w:rStyle w:val="SubtleEmphasis"/>
+          <w:rFonts w:ascii="Times New Roman" w:hAnsi="Times New Roman" w:cs="Times New Roman"/>
+          <w:i w:val="0"/>
+          <w:iCs w:val="0"/>
+          <w:color w:val="auto"/>
+          <w:sz w:val="24"/>
+          <w:szCs w:val="24"/>
+        </w:rPr>
+        <w:t xml:space="preserve">Uit </w:t>
+      </w:r>
+      <w:r>
+        <w:rPr>
+          <w:rStyle w:val="SubtleEmphasis"/>
+          <w:rFonts w:ascii="Times New Roman" w:hAnsi="Times New Roman" w:cs="Times New Roman"/>
+          <w:i w:val="0"/>
+          <w:iCs w:val="0"/>
+          <w:color w:val="auto"/>
+          <w:sz w:val="24"/>
+          <w:szCs w:val="24"/>
+        </w:rPr>
+        <w:t>het</w:t>
+      </w:r>
+      <w:r>
+        <w:rPr>
+          <w:rStyle w:val="SubtleEmphasis"/>
+          <w:rFonts w:ascii="Times New Roman" w:hAnsi="Times New Roman" w:cs="Times New Roman"/>
+          <w:i w:val="0"/>
+          <w:iCs w:val="0"/>
+          <w:color w:val="auto"/>
+          <w:sz w:val="24"/>
+          <w:szCs w:val="24"/>
+        </w:rPr>
+        <w:t xml:space="preserve"> resultaat is gebleken dat de data</w:t>
+      </w:r>
+      <w:r>
+        <w:rPr>
+          <w:rStyle w:val="SubtleEmphasis"/>
+          <w:rFonts w:ascii="Times New Roman" w:hAnsi="Times New Roman" w:cs="Times New Roman"/>
+          <w:i w:val="0"/>
+          <w:iCs w:val="0"/>
+          <w:color w:val="auto"/>
+          <w:sz w:val="24"/>
+          <w:szCs w:val="24"/>
+        </w:rPr>
+        <w:t xml:space="preserve"> die via SVM ten opzichte van KNN hogere percentage heeft </w:t>
+      </w:r>
+      <w:r>
+        <w:rPr>
+          <w:rStyle w:val="SubtleEmphasis"/>
+          <w:rFonts w:ascii="Times New Roman" w:hAnsi="Times New Roman" w:cs="Times New Roman"/>
+          <w:i w:val="0"/>
+          <w:iCs w:val="0"/>
+          <w:color w:val="auto"/>
+          <w:sz w:val="24"/>
+          <w:szCs w:val="24"/>
+        </w:rPr>
+        <w:t xml:space="preserve">behaald </w:t>
+      </w:r>
+      <w:r>
+        <w:rPr>
+          <w:rStyle w:val="SubtleEmphasis"/>
+          <w:rFonts w:ascii="Times New Roman" w:hAnsi="Times New Roman" w:cs="Times New Roman"/>
+          <w:i w:val="0"/>
+          <w:iCs w:val="0"/>
+          <w:color w:val="auto"/>
+          <w:sz w:val="24"/>
+          <w:szCs w:val="24"/>
+        </w:rPr>
+        <w:t>voor het accuraat meten</w:t>
+      </w:r>
+      <w:r>
+        <w:rPr>
+          <w:rStyle w:val="SubtleEmphasis"/>
+          <w:rFonts w:ascii="Times New Roman" w:hAnsi="Times New Roman" w:cs="Times New Roman"/>
+          <w:i w:val="0"/>
+          <w:iCs w:val="0"/>
+          <w:color w:val="auto"/>
+          <w:sz w:val="24"/>
+          <w:szCs w:val="24"/>
+        </w:rPr>
+        <w:t>. SVM</w:t>
+      </w:r>
+      <w:r>
+        <w:rPr>
+          <w:rStyle w:val="SubtleEmphasis"/>
+          <w:rFonts w:ascii="Times New Roman" w:hAnsi="Times New Roman" w:cs="Times New Roman"/>
+          <w:i w:val="0"/>
+          <w:iCs w:val="0"/>
+          <w:color w:val="auto"/>
+          <w:sz w:val="24"/>
+          <w:szCs w:val="24"/>
+        </w:rPr>
+        <w:t xml:space="preserve"> in combinatie</w:t>
+      </w:r>
+      <w:r>
+        <w:rPr>
+          <w:rStyle w:val="SubtleEmphasis"/>
+          <w:rFonts w:ascii="Times New Roman" w:hAnsi="Times New Roman" w:cs="Times New Roman"/>
+          <w:i w:val="0"/>
+          <w:iCs w:val="0"/>
+          <w:color w:val="auto"/>
+          <w:sz w:val="24"/>
+          <w:szCs w:val="24"/>
+        </w:rPr>
+        <w:t xml:space="preserve"> met een RBF </w:t>
+      </w:r>
+      <w:proofErr w:type="spellStart"/>
+      <w:r>
+        <w:rPr>
+          <w:rStyle w:val="SubtleEmphasis"/>
+          <w:rFonts w:ascii="Times New Roman" w:hAnsi="Times New Roman" w:cs="Times New Roman"/>
+          <w:i w:val="0"/>
+          <w:iCs w:val="0"/>
+          <w:color w:val="auto"/>
+          <w:sz w:val="24"/>
+          <w:szCs w:val="24"/>
+        </w:rPr>
+        <w:t>kernel</w:t>
+      </w:r>
+      <w:proofErr w:type="spellEnd"/>
+      <w:r>
+        <w:rPr>
+          <w:rStyle w:val="SubtleEmphasis"/>
+          <w:rFonts w:ascii="Times New Roman" w:hAnsi="Times New Roman" w:cs="Times New Roman"/>
+          <w:i w:val="0"/>
+          <w:iCs w:val="0"/>
+          <w:color w:val="auto"/>
+          <w:sz w:val="24"/>
+          <w:szCs w:val="24"/>
+        </w:rPr>
+        <w:t>, heeft het onderzoek 92.75% behaald om werkstress te kunnen detecteren. De data die in comb</w:t>
+      </w:r>
+      <w:r>
+        <w:rPr>
+          <w:rStyle w:val="SubtleEmphasis"/>
+          <w:rFonts w:ascii="Times New Roman" w:hAnsi="Times New Roman" w:cs="Times New Roman"/>
+          <w:i w:val="0"/>
+          <w:iCs w:val="0"/>
+          <w:color w:val="auto"/>
+          <w:sz w:val="24"/>
+          <w:szCs w:val="24"/>
+        </w:rPr>
+        <w:t>inatie</w:t>
+      </w:r>
+      <w:r>
+        <w:rPr>
+          <w:rStyle w:val="SubtleEmphasis"/>
+          <w:rFonts w:ascii="Times New Roman" w:hAnsi="Times New Roman" w:cs="Times New Roman"/>
+          <w:i w:val="0"/>
+          <w:iCs w:val="0"/>
+          <w:color w:val="auto"/>
+          <w:sz w:val="24"/>
+          <w:szCs w:val="24"/>
+        </w:rPr>
+        <w:t xml:space="preserve"> met HR, HRV en GSR zijn dan ook noodzakelijk voor de stress detectie. </w:t>
+      </w:r>
+      <w:r>
+        <w:rPr>
+          <w:rStyle w:val="SubtleEmphasis"/>
+          <w:rFonts w:ascii="Times New Roman" w:hAnsi="Times New Roman" w:cs="Times New Roman"/>
+          <w:i w:val="0"/>
+          <w:iCs w:val="0"/>
+          <w:color w:val="auto"/>
+          <w:sz w:val="24"/>
+          <w:szCs w:val="24"/>
+        </w:rPr>
+        <w:t xml:space="preserve"> </w:t>
+      </w:r>
       <w:r>
         <w:rPr>
           <w:rFonts w:ascii="Times New Roman" w:eastAsia="Times New Roman" w:hAnsi="Times New Roman" w:cs="Times New Roman"/>
@@ -8939,27 +9699,6 @@
     </w:p>
     <w:p>
       <w:pPr>
-        <w:spacing w:line="360" w:lineRule="auto"/>
-        <w:ind w:right="30" w:firstLine="720"/>
-        <w:jc w:val="both"/>
-        <w:rPr>
-          <w:rFonts w:ascii="Times New Roman" w:eastAsia="Times New Roman" w:hAnsi="Times New Roman" w:cs="Times New Roman"/>
-          <w:color w:val="222222"/>
-          <w:sz w:val="24"/>
-          <w:szCs w:val="24"/>
-        </w:rPr>
-      </w:pPr>
-      <w:r>
-        <w:rPr>
-          <w:rFonts w:ascii="Times New Roman" w:hAnsi="Times New Roman" w:cs="Times New Roman"/>
-          <w:sz w:val="24"/>
-          <w:szCs w:val="24"/>
-        </w:rPr>
-        <w:br w:type="page"/>
-      </w:r>
-    </w:p>
-    <w:p>
-      <w:pPr>
         <w:pStyle w:val="Heading1"/>
         <w:spacing w:line="360" w:lineRule="auto"/>
         <w:rPr>
@@ -8968,7 +9707,9 @@
           <w:szCs w:val="24"/>
         </w:rPr>
       </w:pPr>
-      <w:bookmarkStart w:id="24" w:name="_Toc526474149"/>
+      <w:bookmarkStart w:id="23" w:name="_Toc526474149"/>
+      <w:bookmarkStart w:id="24" w:name="_GoBack"/>
+      <w:bookmarkEnd w:id="24"/>
       <w:r>
         <w:rPr>
           <w:color w:val="222222"/>
@@ -8977,7 +9718,7 @@
         <w:lastRenderedPageBreak/>
         <w:t>Deel 4 | Onderzoeks- en/of implementatiemethode</w:t>
       </w:r>
-      <w:bookmarkEnd w:id="24"/>
+      <w:bookmarkEnd w:id="23"/>
     </w:p>
     <w:p>
       <w:pPr>
@@ -9010,7 +9751,7 @@
                     <pic:cNvPicPr/>
                   </pic:nvPicPr>
                   <pic:blipFill>
-                    <a:blip r:embed="rId13" cstate="print">
+                    <a:blip r:embed="rId15" cstate="print">
                       <a:extLst>
                         <a:ext uri="{28A0092B-C50C-407E-A947-70E740481C1C}">
                           <a14:useLocalDpi xmlns:a14="http://schemas.microsoft.com/office/drawing/2010/main" val="0"/>
@@ -20843,7 +21584,7 @@
                     <pic:cNvPicPr/>
                   </pic:nvPicPr>
                   <pic:blipFill>
-                    <a:blip r:embed="rId13" cstate="print">
+                    <a:blip r:embed="rId15" cstate="print">
                       <a:extLst>
                         <a:ext uri="{28A0092B-C50C-407E-A947-70E740481C1C}">
                           <a14:useLocalDpi xmlns:a14="http://schemas.microsoft.com/office/drawing/2010/main" val="0"/>
@@ -21218,8 +21959,8 @@
       </w:r>
     </w:p>
     <w:sectPr>
-      <w:headerReference w:type="default" r:id="rId14"/>
-      <w:footerReference w:type="default" r:id="rId15"/>
+      <w:headerReference w:type="default" r:id="rId16"/>
+      <w:footerReference w:type="default" r:id="rId17"/>
       <w:pgSz w:w="12240" w:h="15840"/>
       <w:pgMar w:top="1440" w:right="1440" w:bottom="1440" w:left="1440" w:header="720" w:footer="720" w:gutter="0"/>
       <w:pgNumType w:start="1"/>
@@ -23048,7 +23789,7 @@
 </file>
 
 <file path=customXml/itemProps1.xml><?xml version="1.0" encoding="utf-8"?>
-<ds:datastoreItem xmlns:ds="http://schemas.openxmlformats.org/officeDocument/2006/customXml" ds:itemID="{DD52FA7F-ED85-42B3-9F1D-17F2F5122E55}">
+<ds:datastoreItem xmlns:ds="http://schemas.openxmlformats.org/officeDocument/2006/customXml" ds:itemID="{78E8E117-EEA2-47CC-BE30-E6D21BFBB95D}">
   <ds:schemaRefs>
     <ds:schemaRef ds:uri="http://schemas.openxmlformats.org/officeDocument/2006/bibliography"/>
   </ds:schemaRefs>

</xml_diff>